<commit_message>
Generate Random Passcode completed
</commit_message>
<xml_diff>
--- a/C#/Coding Dojo -- C#.docx
+++ b/C#/Coding Dojo -- C#.docx
@@ -495,40 +495,44 @@
       <w:r>
         <w:t>Update Emmet with Razor – VS Code &gt; Preferences &gt; Settings &gt; Edit JSON file</w:t>
       </w:r>
+    </w:p>
+    <w:p>
+      <w:r>
+        <w:t>Functions</w:t>
+      </w:r>
+    </w:p>
+    <w:p>
+      <w:pPr>
+        <w:pStyle w:val="ListParagraph"/>
+        <w:numPr>
+          <w:ilvl w:val="0"/>
+          <w:numId w:val="4"/>
+        </w:numPr>
+      </w:pPr>
+      <w:r>
+        <w:t>stati</w:t>
+      </w:r>
+      <w:r>
+        <w:t>c</w:t>
+      </w:r>
+      <w:r>
+        <w:t xml:space="preserve">: </w:t>
+      </w:r>
+      <w:r>
+        <w:rPr>
+          <w:i/>
+          <w:iCs/>
+        </w:rPr>
+        <w:t>It doesn’t move…</w:t>
+      </w:r>
+    </w:p>
+    <w:p>
+      <w:r>
+        <w:t>Practice Passing Params by Model</w:t>
+      </w:r>
       <w:bookmarkStart w:id="0" w:name="_GoBack"/>
       <w:bookmarkEnd w:id="0"/>
     </w:p>
-    <w:p>
-      <w:r>
-        <w:t>Functions</w:t>
-      </w:r>
-    </w:p>
-    <w:p>
-      <w:pPr>
-        <w:pStyle w:val="ListParagraph"/>
-        <w:numPr>
-          <w:ilvl w:val="0"/>
-          <w:numId w:val="4"/>
-        </w:numPr>
-      </w:pPr>
-      <w:r>
-        <w:t>stati</w:t>
-      </w:r>
-      <w:r>
-        <w:t>c</w:t>
-      </w:r>
-      <w:r>
-        <w:t xml:space="preserve">: </w:t>
-      </w:r>
-      <w:r>
-        <w:rPr>
-          <w:i/>
-          <w:iCs/>
-        </w:rPr>
-        <w:t>It doesn’t move…</w:t>
-      </w:r>
-    </w:p>
-    <w:p/>
     <w:p>
       <w:r>
         <w:t>Learn VS Code Debug</w:t>

</xml_diff>